<commit_message>
Fixed something in Arbeidsplan
</commit_message>
<xml_diff>
--- a/Arbeidsplan v2.docx
+++ b/Arbeidsplan v2.docx
@@ -56,7 +56,10 @@
     </w:p>
     <w:p>
       <w:r>
-        <w:t>Målet med oppgaven er også å oppfylle så mange av karakterkravene som mulig. Vi har bestemt oss for at et spill kan oppfylle alle kravene på god måte.</w:t>
+        <w:t>Målet med oppgaven er også å oppfylle så mange av karakterkravene som mulig. Vi har bestemt oss for at et spill kan op</w:t>
+      </w:r>
+      <w:r>
+        <w:t>pfylle alle kravene på god måte.</w:t>
       </w:r>
     </w:p>
     <w:p>
@@ -101,19 +104,34 @@
     </w:p>
     <w:p>
       <w:r>
-        <w:t>Et program laget av Adobe for animasjon og programutvikling på nett- og skrivebordsplattform.</w:t>
+        <w:t xml:space="preserve">Et program laget av Adobe for animasjon og programutvikling på nett- og </w:t>
+      </w:r>
+      <w:proofErr w:type="spellStart"/>
+      <w:r>
+        <w:t>skrivebordsplattform</w:t>
+      </w:r>
+      <w:proofErr w:type="spellEnd"/>
+      <w:r>
+        <w:t>.</w:t>
       </w:r>
     </w:p>
     <w:p>
       <w:pPr>
         <w:pStyle w:val="Overskrift3"/>
       </w:pPr>
+      <w:proofErr w:type="spellStart"/>
       <w:r>
         <w:t>Git</w:t>
       </w:r>
-      <w:r>
-        <w:t xml:space="preserve"> /GitHub</w:t>
-      </w:r>
+      <w:proofErr w:type="spellEnd"/>
+      <w:r>
+        <w:t xml:space="preserve"> /</w:t>
+      </w:r>
+      <w:proofErr w:type="spellStart"/>
+      <w:r>
+        <w:t>GitHub</w:t>
+      </w:r>
+      <w:proofErr w:type="spellEnd"/>
     </w:p>
     <w:p>
       <w:r>
@@ -128,7 +146,7 @@
     </w:p>
     <w:p>
       <w:pPr>
-        <w:pStyle w:val="Overskrift2"/>
+        <w:pStyle w:val="Overskrift3"/>
       </w:pPr>
       <w:r>
         <w:t>Tidsbruk</w:t>
@@ -139,6 +157,23 @@
         <w:t>Tidsbruk står ved siden av navnet til funksjonen i «arbeidsoppgaver».</w:t>
       </w:r>
     </w:p>
+    <w:p>
+      <w:pPr>
+        <w:pStyle w:val="Overskrift3"/>
+      </w:pPr>
+      <w:r>
+        <w:t>Photoshop</w:t>
+      </w:r>
+    </w:p>
+    <w:p>
+      <w:r>
+        <w:t xml:space="preserve">Et program laget av Adobe </w:t>
+      </w:r>
+      <w:r>
+        <w:t>for å lage og/eller redigere bilder.</w:t>
+      </w:r>
+    </w:p>
+    <w:p/>
     <w:p>
       <w:pPr>
         <w:pStyle w:val="Overskrift1"/>
@@ -165,8 +200,71 @@
         <w:pStyle w:val="Overskrift1"/>
       </w:pPr>
       <w:r>
-        <w:lastRenderedPageBreak/>
         <w:t>Arbeidsoppgave</w:t>
+      </w:r>
+    </w:p>
+    <w:p>
+      <w:pPr>
+        <w:jc w:val="both"/>
+        <w:rPr>
+          <w:color w:val="70AD47" w:themeColor="accent6"/>
+        </w:rPr>
+      </w:pPr>
+      <w:r>
+        <w:rPr>
+          <w:color w:val="70AD47" w:themeColor="accent6"/>
+        </w:rPr>
+        <w:t>Grønn</w:t>
+      </w:r>
+      <w:r>
+        <w:rPr>
+          <w:color w:val="70AD47" w:themeColor="accent6"/>
+        </w:rPr>
+        <w:t xml:space="preserve"> – Ferdig.</w:t>
+      </w:r>
+    </w:p>
+    <w:p>
+      <w:pPr>
+        <w:rPr>
+          <w:color w:val="ED7D31" w:themeColor="accent2"/>
+        </w:rPr>
+      </w:pPr>
+      <w:r>
+        <w:rPr>
+          <w:color w:val="ED7D31" w:themeColor="accent2"/>
+        </w:rPr>
+        <w:t>Oransje</w:t>
+      </w:r>
+      <w:r>
+        <w:rPr>
+          <w:color w:val="ED7D31" w:themeColor="accent2"/>
+        </w:rPr>
+        <w:t xml:space="preserve"> – Hvis noe innenfor «Hva?» er oransje, betyr det at den er påbegynt. Er noe innenfor «Hvem?» oransje, er personen endret.</w:t>
+      </w:r>
+    </w:p>
+    <w:p>
+      <w:pPr>
+        <w:rPr>
+          <w:color w:val="FF0000"/>
+        </w:rPr>
+      </w:pPr>
+      <w:r>
+        <w:rPr>
+          <w:color w:val="FF0000"/>
+        </w:rPr>
+        <w:t>Rød</w:t>
+      </w:r>
+      <w:r>
+        <w:rPr>
+          <w:color w:val="FF0000"/>
+        </w:rPr>
+        <w:t xml:space="preserve"> – Fjernet i forhold til Arbeidsplan 1</w:t>
+      </w:r>
+      <w:r>
+        <w:rPr>
+          <w:color w:val="FF0000"/>
+        </w:rPr>
+        <w:t>.</w:t>
       </w:r>
     </w:p>
     <w:tbl>
@@ -696,9 +794,11 @@
             <w:pPr>
               <w:jc w:val="center"/>
             </w:pPr>
+            <w:proofErr w:type="gramStart"/>
             <w:r>
               <w:t>v</w:t>
             </w:r>
+            <w:proofErr w:type="gramEnd"/>
           </w:p>
         </w:tc>
       </w:tr>
@@ -737,9 +837,11 @@
             <w:pPr>
               <w:jc w:val="center"/>
             </w:pPr>
+            <w:proofErr w:type="gramStart"/>
             <w:r>
               <w:t>v</w:t>
             </w:r>
+            <w:proofErr w:type="gramEnd"/>
           </w:p>
         </w:tc>
       </w:tr>
@@ -941,7 +1043,27 @@
               <w:rPr>
                 <w:color w:val="ED7D31" w:themeColor="accent2"/>
               </w:rPr>
-              <w:t xml:space="preserve"> (non-drop)</w:t>
+              <w:t xml:space="preserve"> (non-</w:t>
+            </w:r>
+            <w:proofErr w:type="spellStart"/>
+            <w:r>
+              <w:rPr>
+                <w:color w:val="ED7D31" w:themeColor="accent2"/>
+              </w:rPr>
+              <w:t>drop</w:t>
+            </w:r>
+            <w:r>
+              <w:rPr>
+                <w:color w:val="ED7D31" w:themeColor="accent2"/>
+              </w:rPr>
+              <w:t>pable</w:t>
+            </w:r>
+            <w:proofErr w:type="spellEnd"/>
+            <w:r>
+              <w:rPr>
+                <w:color w:val="ED7D31" w:themeColor="accent2"/>
+              </w:rPr>
+              <w:t>)</w:t>
             </w:r>
           </w:p>
         </w:tc>
@@ -1676,7 +1798,19 @@
               <w:rPr>
                 <w:color w:val="FF0000"/>
               </w:rPr>
-              <w:t xml:space="preserve"> (se «Visere»)</w:t>
+              <w:t xml:space="preserve"> </w:t>
+            </w:r>
+            <w:r>
+              <w:rPr>
+                <w:color w:val="FF0000"/>
+              </w:rPr>
+              <w:t xml:space="preserve">(Blir til </w:t>
+            </w:r>
+            <w:r>
+              <w:rPr>
+                <w:color w:val="FF0000"/>
+              </w:rPr>
+              <w:t>Visere»)</w:t>
             </w:r>
           </w:p>
         </w:tc>
@@ -1832,17 +1966,20 @@
             </w:r>
           </w:p>
         </w:tc>
-      </w:tr>
-      <w:tr>
-        <w:tc>
-          <w:tcPr>
-            <w:tcW w:w="3020" w:type="dxa"/>
-          </w:tcPr>
-          <w:p>
-            <w:pPr>
-              <w:jc w:val="center"/>
-            </w:pPr>
-            <w:r>
+        <w:bookmarkStart w:id="0" w:name="_GoBack"/>
+        <w:bookmarkEnd w:id="0"/>
+      </w:tr>
+      <w:tr>
+        <w:tc>
+          <w:tcPr>
+            <w:tcW w:w="3020" w:type="dxa"/>
+          </w:tcPr>
+          <w:p>
+            <w:pPr>
+              <w:jc w:val="center"/>
+            </w:pPr>
+            <w:r>
+              <w:lastRenderedPageBreak/>
               <w:t>Visere</w:t>
             </w:r>
           </w:p>
@@ -1871,6 +2008,9 @@
             <w:r>
               <w:t>Kommentar:</w:t>
             </w:r>
+            <w:r>
+              <w:t xml:space="preserve"> Viser mål og fiender</w:t>
+            </w:r>
           </w:p>
         </w:tc>
       </w:tr>
@@ -1926,21 +2066,33 @@
         <w:rPr>
           <w:lang w:val="en-GB"/>
         </w:rPr>
-        <w:t xml:space="preserve"> + Bomb launcher(?)</w:t>
-      </w:r>
-      <w:bookmarkStart w:id="0" w:name="_GoBack"/>
-      <w:bookmarkEnd w:id="0"/>
-    </w:p>
-    <w:p>
-      <w:pPr>
+        <w:t xml:space="preserve"> + Bomb </w:t>
+      </w:r>
+      <w:proofErr w:type="gramStart"/>
+      <w:r>
         <w:rPr>
           <w:lang w:val="en-GB"/>
         </w:rPr>
-      </w:pPr>
+        <w:t>launcher(</w:t>
+      </w:r>
+      <w:proofErr w:type="gramEnd"/>
       <w:r>
         <w:rPr>
           <w:lang w:val="en-GB"/>
         </w:rPr>
+        <w:t>?)</w:t>
+      </w:r>
+    </w:p>
+    <w:p>
+      <w:pPr>
+        <w:rPr>
+          <w:lang w:val="en-GB"/>
+        </w:rPr>
+      </w:pPr>
+      <w:r>
+        <w:rPr>
+          <w:lang w:val="en-GB"/>
+        </w:rPr>
         <w:t>Laser rifle</w:t>
       </w:r>
     </w:p>
@@ -1968,7 +2120,6 @@
         <w:rPr>
           <w:lang w:val="en-GB"/>
         </w:rPr>
-        <w:lastRenderedPageBreak/>
         <w:t>Misc.:</w:t>
       </w:r>
     </w:p>
@@ -1991,12 +2142,28 @@
           <w:lang w:val="en-GB"/>
         </w:rPr>
       </w:pPr>
+      <w:proofErr w:type="spellStart"/>
       <w:r>
         <w:rPr>
           <w:lang w:val="en-GB"/>
         </w:rPr>
-        <w:t>Spacergy icon – blue gradient thing ?</w:t>
-      </w:r>
+        <w:t>Spacergy</w:t>
+      </w:r>
+      <w:proofErr w:type="spellEnd"/>
+      <w:r>
+        <w:rPr>
+          <w:lang w:val="en-GB"/>
+        </w:rPr>
+        <w:t xml:space="preserve"> icon – blue gradient </w:t>
+      </w:r>
+      <w:proofErr w:type="gramStart"/>
+      <w:r>
+        <w:rPr>
+          <w:lang w:val="en-GB"/>
+        </w:rPr>
+        <w:t>thing ?</w:t>
+      </w:r>
+      <w:proofErr w:type="gramEnd"/>
     </w:p>
     <w:p>
       <w:pPr>

</xml_diff>

<commit_message>
Fixed playbutton and Arb.Plan. Cool!
</commit_message>
<xml_diff>
--- a/Arbeidsplan v2.docx
+++ b/Arbeidsplan v2.docx
@@ -104,34 +104,19 @@
     </w:p>
     <w:p>
       <w:r>
-        <w:t xml:space="preserve">Et program laget av Adobe for animasjon og programutvikling på nett- og </w:t>
-      </w:r>
-      <w:proofErr w:type="spellStart"/>
-      <w:r>
-        <w:t>skrivebordsplattform</w:t>
-      </w:r>
-      <w:proofErr w:type="spellEnd"/>
-      <w:r>
-        <w:t>.</w:t>
+        <w:t>Et program laget av Adobe for animasjon og programutvikling på nett- og skrivebordsplattform.</w:t>
       </w:r>
     </w:p>
     <w:p>
       <w:pPr>
         <w:pStyle w:val="Overskrift3"/>
       </w:pPr>
-      <w:proofErr w:type="spellStart"/>
       <w:r>
         <w:t>Git</w:t>
       </w:r>
-      <w:proofErr w:type="spellEnd"/>
-      <w:r>
-        <w:t xml:space="preserve"> /</w:t>
-      </w:r>
-      <w:proofErr w:type="spellStart"/>
-      <w:r>
-        <w:t>GitHub</w:t>
-      </w:r>
-      <w:proofErr w:type="spellEnd"/>
+      <w:r>
+        <w:t xml:space="preserve"> /GitHub</w:t>
+      </w:r>
     </w:p>
     <w:p>
       <w:r>
@@ -167,10 +152,7 @@
     </w:p>
     <w:p>
       <w:r>
-        <w:t xml:space="preserve">Et program laget av Adobe </w:t>
-      </w:r>
-      <w:r>
-        <w:t>for å lage og/eller redigere bilder.</w:t>
+        <w:t>Et program laget av Adobe for å lage og/eller redigere bilder.</w:t>
       </w:r>
     </w:p>
     <w:p/>
@@ -489,7 +471,7 @@
             </w:pPr>
             <w:r>
               <w:rPr>
-                <w:color w:val="ED7D31" w:themeColor="accent2"/>
+                <w:color w:val="70AD47" w:themeColor="accent6"/>
               </w:rPr>
               <w:t>Introskjerm</w:t>
             </w:r>
@@ -794,11 +776,9 @@
             <w:pPr>
               <w:jc w:val="center"/>
             </w:pPr>
-            <w:proofErr w:type="gramStart"/>
             <w:r>
               <w:t>v</w:t>
             </w:r>
-            <w:proofErr w:type="gramEnd"/>
           </w:p>
         </w:tc>
       </w:tr>
@@ -837,11 +817,9 @@
             <w:pPr>
               <w:jc w:val="center"/>
             </w:pPr>
-            <w:proofErr w:type="gramStart"/>
             <w:r>
               <w:t>v</w:t>
             </w:r>
-            <w:proofErr w:type="gramEnd"/>
           </w:p>
         </w:tc>
       </w:tr>
@@ -1043,22 +1021,14 @@
               <w:rPr>
                 <w:color w:val="ED7D31" w:themeColor="accent2"/>
               </w:rPr>
-              <w:t xml:space="preserve"> (non-</w:t>
-            </w:r>
-            <w:proofErr w:type="spellStart"/>
+              <w:t xml:space="preserve"> (non-drop</w:t>
+            </w:r>
             <w:r>
               <w:rPr>
                 <w:color w:val="ED7D31" w:themeColor="accent2"/>
               </w:rPr>
-              <w:t>drop</w:t>
-            </w:r>
-            <w:r>
-              <w:rPr>
-                <w:color w:val="ED7D31" w:themeColor="accent2"/>
-              </w:rPr>
               <w:t>pable</w:t>
             </w:r>
-            <w:proofErr w:type="spellEnd"/>
             <w:r>
               <w:rPr>
                 <w:color w:val="ED7D31" w:themeColor="accent2"/>
@@ -1661,7 +1631,30 @@
               <w:jc w:val="center"/>
             </w:pPr>
             <w:r>
+              <w:rPr>
+                <w:color w:val="FF0000"/>
+              </w:rPr>
               <w:t>Topp-poeng</w:t>
+            </w:r>
+            <w:r>
+              <w:rPr>
+                <w:color w:val="FF0000"/>
+              </w:rPr>
+              <w:t xml:space="preserve"> (kanskje den kommer tilbake </w:t>
+            </w:r>
+            <w:r>
+              <w:rPr>
+                <w:color w:val="FF0000"/>
+              </w:rPr>
+              <w:sym w:font="Wingdings" w:char="F04C"/>
+            </w:r>
+            <w:bookmarkStart w:id="0" w:name="_GoBack"/>
+            <w:bookmarkEnd w:id="0"/>
+            <w:r>
+              <w:rPr>
+                <w:color w:val="FF0000"/>
+              </w:rPr>
+              <w:t>)</w:t>
             </w:r>
           </w:p>
         </w:tc>
@@ -1966,8 +1959,6 @@
             </w:r>
           </w:p>
         </w:tc>
-        <w:bookmarkStart w:id="0" w:name="_GoBack"/>
-        <w:bookmarkEnd w:id="0"/>
       </w:tr>
       <w:tr>
         <w:tc>
@@ -2066,21 +2057,7 @@
         <w:rPr>
           <w:lang w:val="en-GB"/>
         </w:rPr>
-        <w:t xml:space="preserve"> + Bomb </w:t>
-      </w:r>
-      <w:proofErr w:type="gramStart"/>
-      <w:r>
-        <w:rPr>
-          <w:lang w:val="en-GB"/>
-        </w:rPr>
-        <w:t>launcher(</w:t>
-      </w:r>
-      <w:proofErr w:type="gramEnd"/>
-      <w:r>
-        <w:rPr>
-          <w:lang w:val="en-GB"/>
-        </w:rPr>
-        <w:t>?)</w:t>
+        <w:t xml:space="preserve"> + Bomb launcher(?)</w:t>
       </w:r>
     </w:p>
     <w:p>
@@ -2142,28 +2119,12 @@
           <w:lang w:val="en-GB"/>
         </w:rPr>
       </w:pPr>
-      <w:proofErr w:type="spellStart"/>
       <w:r>
         <w:rPr>
           <w:lang w:val="en-GB"/>
         </w:rPr>
-        <w:t>Spacergy</w:t>
-      </w:r>
-      <w:proofErr w:type="spellEnd"/>
-      <w:r>
-        <w:rPr>
-          <w:lang w:val="en-GB"/>
-        </w:rPr>
-        <w:t xml:space="preserve"> icon – blue gradient </w:t>
-      </w:r>
-      <w:proofErr w:type="gramStart"/>
-      <w:r>
-        <w:rPr>
-          <w:lang w:val="en-GB"/>
-        </w:rPr>
-        <w:t>thing ?</w:t>
-      </w:r>
-      <w:proofErr w:type="gramEnd"/>
+        <w:t>Spacergy icon – blue gradient thing ?</w:t>
+      </w:r>
     </w:p>
     <w:p>
       <w:pPr>

</xml_diff>